<commit_message>
actor description 및 use case description 생성
</commit_message>
<xml_diff>
--- a/19.docx
+++ b/19.docx
@@ -1502,7 +1502,7 @@
     <w:tbl>
       <w:tblPr>
         <w:tblStyle w:val="a3"/>
-        <w:tblW w:w="0" w:type="auto"/>
+        <w:tblW w:w="9128" w:type="dxa"/>
         <w:tblLayout w:type="fixed"/>
         <w:tblLook w:val="06A0" w:firstRow="1" w:lastRow="0" w:firstColumn="1" w:lastColumn="0" w:noHBand="1" w:noVBand="1"/>
       </w:tblPr>
@@ -1663,10 +1663,42 @@
           <w:p>
             <w:pPr>
               <w:rPr>
-                <w:sz w:val="28"/>
-                <w:szCs w:val="28"/>
-              </w:rPr>
-            </w:pPr>
+                <w:szCs w:val="20"/>
+              </w:rPr>
+            </w:pPr>
+            <w:r>
+              <w:rPr>
+                <w:rFonts w:hint="eastAsia"/>
+                <w:szCs w:val="20"/>
+              </w:rPr>
+              <w:t>구매한 상품 및 구매하고자 하는 상품을 조회하고,</w:t>
+            </w:r>
+            <w:r>
+              <w:rPr>
+                <w:szCs w:val="20"/>
+              </w:rPr>
+              <w:t xml:space="preserve"> </w:t>
+            </w:r>
+            <w:r>
+              <w:rPr>
+                <w:rFonts w:hint="eastAsia"/>
+                <w:szCs w:val="20"/>
+              </w:rPr>
+              <w:t>환불을 신청할 수 있으며,</w:t>
+            </w:r>
+            <w:r>
+              <w:rPr>
+                <w:szCs w:val="20"/>
+              </w:rPr>
+              <w:t xml:space="preserve"> </w:t>
+            </w:r>
+            <w:r>
+              <w:rPr>
+                <w:rFonts w:hint="eastAsia"/>
+                <w:szCs w:val="20"/>
+              </w:rPr>
+              <w:t>구매 내역 삭제를 할 수 있는 기능을 가지고 있다.</w:t>
+            </w:r>
           </w:p>
         </w:tc>
       </w:tr>
@@ -1701,10 +1733,32 @@
           <w:p>
             <w:pPr>
               <w:rPr>
-                <w:sz w:val="28"/>
-                <w:szCs w:val="28"/>
-              </w:rPr>
-            </w:pPr>
+                <w:szCs w:val="20"/>
+              </w:rPr>
+            </w:pPr>
+            <w:r>
+              <w:rPr>
+                <w:rFonts w:hint="eastAsia"/>
+                <w:szCs w:val="20"/>
+              </w:rPr>
+              <w:t xml:space="preserve">구매한 물건에 대한 환불 </w:t>
+            </w:r>
+            <w:proofErr w:type="spellStart"/>
+            <w:r>
+              <w:rPr>
+                <w:rFonts w:hint="eastAsia"/>
+                <w:szCs w:val="20"/>
+              </w:rPr>
+              <w:t>신청시</w:t>
+            </w:r>
+            <w:proofErr w:type="spellEnd"/>
+            <w:r>
+              <w:rPr>
+                <w:rFonts w:hint="eastAsia"/>
+                <w:szCs w:val="20"/>
+              </w:rPr>
+              <w:t xml:space="preserve"> 택배사에서 물품을 수거해주는 외부 시스템을 불러왔다.</w:t>
+            </w:r>
           </w:p>
         </w:tc>
       </w:tr>
@@ -1737,10 +1791,29 @@
           <w:p>
             <w:pPr>
               <w:rPr>
-                <w:sz w:val="28"/>
-                <w:szCs w:val="28"/>
-              </w:rPr>
-            </w:pPr>
+                <w:szCs w:val="20"/>
+              </w:rPr>
+            </w:pPr>
+            <w:r>
+              <w:rPr>
+                <w:rFonts w:hint="eastAsia"/>
+                <w:szCs w:val="20"/>
+              </w:rPr>
+              <w:t xml:space="preserve">구매 내역 삭제와 관련하여 </w:t>
+            </w:r>
+            <w:r>
+              <w:rPr>
+                <w:szCs w:val="20"/>
+              </w:rPr>
+              <w:t>6</w:t>
+            </w:r>
+            <w:r>
+              <w:rPr>
+                <w:rFonts w:hint="eastAsia"/>
+                <w:szCs w:val="20"/>
+              </w:rPr>
+              <w:t>개월이 지나면 자동으로 삭제 해주는 이벤트를 넣어주었다.</w:t>
+            </w:r>
           </w:p>
         </w:tc>
       </w:tr>
@@ -3045,6 +3118,1793 @@
     <w:p>
       <w:pPr>
         <w:rPr>
+          <w:rFonts w:hint="eastAsia"/>
+          <w:sz w:val="28"/>
+          <w:szCs w:val="28"/>
+        </w:rPr>
+      </w:pPr>
+    </w:p>
+    <w:tbl>
+      <w:tblPr>
+        <w:tblStyle w:val="a3"/>
+        <w:tblW w:w="0" w:type="auto"/>
+        <w:tblLook w:val="04A0" w:firstRow="1" w:lastRow="0" w:firstColumn="1" w:lastColumn="0" w:noHBand="0" w:noVBand="1"/>
+      </w:tblPr>
+      <w:tblGrid>
+        <w:gridCol w:w="4508"/>
+        <w:gridCol w:w="4508"/>
+      </w:tblGrid>
+      <w:tr>
+        <w:tc>
+          <w:tcPr>
+            <w:tcW w:w="9016" w:type="dxa"/>
+            <w:gridSpan w:val="2"/>
+          </w:tcPr>
+          <w:p>
+            <w:pPr>
+              <w:rPr>
+                <w:sz w:val="28"/>
+                <w:szCs w:val="28"/>
+              </w:rPr>
+            </w:pPr>
+            <w:r>
+              <w:rPr>
+                <w:rFonts w:hint="eastAsia"/>
+                <w:sz w:val="28"/>
+                <w:szCs w:val="28"/>
+              </w:rPr>
+              <w:t>구매완료 상품 조회</w:t>
+            </w:r>
+          </w:p>
+        </w:tc>
+      </w:tr>
+      <w:tr>
+        <w:tc>
+          <w:tcPr>
+            <w:tcW w:w="4508" w:type="dxa"/>
+          </w:tcPr>
+          <w:p>
+            <w:pPr>
+              <w:rPr>
+                <w:sz w:val="28"/>
+                <w:szCs w:val="28"/>
+              </w:rPr>
+            </w:pPr>
+            <w:r>
+              <w:rPr>
+                <w:sz w:val="28"/>
+                <w:szCs w:val="28"/>
+              </w:rPr>
+              <w:t>Actor Action</w:t>
+            </w:r>
+          </w:p>
+        </w:tc>
+        <w:tc>
+          <w:tcPr>
+            <w:tcW w:w="4508" w:type="dxa"/>
+          </w:tcPr>
+          <w:p>
+            <w:pPr>
+              <w:rPr>
+                <w:sz w:val="28"/>
+                <w:szCs w:val="28"/>
+              </w:rPr>
+            </w:pPr>
+            <w:r>
+              <w:rPr>
+                <w:rFonts w:hint="eastAsia"/>
+                <w:sz w:val="28"/>
+                <w:szCs w:val="28"/>
+              </w:rPr>
+              <w:t>S</w:t>
+            </w:r>
+            <w:r>
+              <w:rPr>
+                <w:sz w:val="28"/>
+                <w:szCs w:val="28"/>
+              </w:rPr>
+              <w:t>ystem Response</w:t>
+            </w:r>
+          </w:p>
+        </w:tc>
+      </w:tr>
+      <w:tr>
+        <w:tc>
+          <w:tcPr>
+            <w:tcW w:w="4508" w:type="dxa"/>
+          </w:tcPr>
+          <w:p>
+            <w:pPr>
+              <w:rPr>
+                <w:szCs w:val="20"/>
+              </w:rPr>
+            </w:pPr>
+            <w:r>
+              <w:rPr>
+                <w:rFonts w:hint="eastAsia"/>
+                <w:szCs w:val="20"/>
+              </w:rPr>
+              <w:t>1</w:t>
+            </w:r>
+            <w:r>
+              <w:rPr>
+                <w:szCs w:val="20"/>
+              </w:rPr>
+              <w:t>.</w:t>
+            </w:r>
+            <w:r>
+              <w:rPr>
+                <w:rFonts w:hint="eastAsia"/>
+                <w:szCs w:val="20"/>
+              </w:rPr>
+              <w:t>구매상품 조회 버튼을 누른다.</w:t>
+            </w:r>
+          </w:p>
+        </w:tc>
+        <w:tc>
+          <w:tcPr>
+            <w:tcW w:w="4508" w:type="dxa"/>
+          </w:tcPr>
+          <w:p>
+            <w:pPr>
+              <w:rPr>
+                <w:szCs w:val="20"/>
+              </w:rPr>
+            </w:pPr>
+            <w:r>
+              <w:rPr>
+                <w:rFonts w:hint="eastAsia"/>
+                <w:szCs w:val="20"/>
+              </w:rPr>
+              <w:t>2</w:t>
+            </w:r>
+            <w:r>
+              <w:rPr>
+                <w:szCs w:val="20"/>
+              </w:rPr>
+              <w:t>.</w:t>
+            </w:r>
+            <w:r>
+              <w:rPr>
+                <w:rFonts w:hint="eastAsia"/>
+                <w:szCs w:val="20"/>
+              </w:rPr>
+              <w:t>구매한 상품과 상세정보들을 상품명을 기준으로 오름차순으로 진열한다.</w:t>
+            </w:r>
+          </w:p>
+        </w:tc>
+      </w:tr>
+      <w:tr>
+        <w:trPr>
+          <w:trHeight w:val="953"/>
+        </w:trPr>
+        <w:tc>
+          <w:tcPr>
+            <w:tcW w:w="9016" w:type="dxa"/>
+            <w:gridSpan w:val="2"/>
+          </w:tcPr>
+          <w:p>
+            <w:pPr>
+              <w:rPr>
+                <w:sz w:val="28"/>
+                <w:szCs w:val="28"/>
+              </w:rPr>
+            </w:pPr>
+            <w:r>
+              <w:rPr>
+                <w:rFonts w:hint="eastAsia"/>
+                <w:sz w:val="28"/>
+                <w:szCs w:val="28"/>
+              </w:rPr>
+              <w:t>E</w:t>
+            </w:r>
+            <w:r>
+              <w:rPr>
+                <w:sz w:val="28"/>
+                <w:szCs w:val="28"/>
+              </w:rPr>
+              <w:t>xtensions</w:t>
+            </w:r>
+          </w:p>
+          <w:p>
+            <w:pPr>
+              <w:rPr>
+                <w:szCs w:val="20"/>
+              </w:rPr>
+            </w:pPr>
+            <w:proofErr w:type="spellStart"/>
+            <w:r>
+              <w:rPr>
+                <w:rFonts w:hint="eastAsia"/>
+                <w:szCs w:val="20"/>
+              </w:rPr>
+              <w:t>액터는</w:t>
+            </w:r>
+            <w:proofErr w:type="spellEnd"/>
+            <w:r>
+              <w:rPr>
+                <w:rFonts w:hint="eastAsia"/>
+                <w:szCs w:val="20"/>
+              </w:rPr>
+              <w:t xml:space="preserve"> </w:t>
+            </w:r>
+            <w:r>
+              <w:rPr>
+                <w:szCs w:val="20"/>
+              </w:rPr>
+              <w:t xml:space="preserve">step2 </w:t>
+            </w:r>
+            <w:r>
+              <w:rPr>
+                <w:rFonts w:hint="eastAsia"/>
+                <w:szCs w:val="20"/>
+              </w:rPr>
+              <w:t>이후에 상품 구매 만족도를 평가할 수 있다.</w:t>
+            </w:r>
+          </w:p>
+        </w:tc>
+      </w:tr>
+    </w:tbl>
+    <w:p>
+      <w:pPr>
+        <w:rPr>
+          <w:sz w:val="28"/>
+          <w:szCs w:val="28"/>
+        </w:rPr>
+      </w:pPr>
+    </w:p>
+    <w:p>
+      <w:pPr>
+        <w:rPr>
+          <w:sz w:val="28"/>
+          <w:szCs w:val="28"/>
+        </w:rPr>
+      </w:pPr>
+    </w:p>
+    <w:tbl>
+      <w:tblPr>
+        <w:tblStyle w:val="a3"/>
+        <w:tblW w:w="0" w:type="auto"/>
+        <w:tblLook w:val="04A0" w:firstRow="1" w:lastRow="0" w:firstColumn="1" w:lastColumn="0" w:noHBand="0" w:noVBand="1"/>
+      </w:tblPr>
+      <w:tblGrid>
+        <w:gridCol w:w="4508"/>
+        <w:gridCol w:w="4508"/>
+      </w:tblGrid>
+      <w:tr>
+        <w:tc>
+          <w:tcPr>
+            <w:tcW w:w="9016" w:type="dxa"/>
+            <w:gridSpan w:val="2"/>
+          </w:tcPr>
+          <w:p>
+            <w:pPr>
+              <w:rPr>
+                <w:sz w:val="28"/>
+                <w:szCs w:val="28"/>
+              </w:rPr>
+            </w:pPr>
+            <w:r>
+              <w:rPr>
+                <w:rFonts w:hint="eastAsia"/>
+                <w:sz w:val="28"/>
+                <w:szCs w:val="28"/>
+              </w:rPr>
+              <w:t>상품 환불 신청</w:t>
+            </w:r>
+          </w:p>
+        </w:tc>
+      </w:tr>
+      <w:tr>
+        <w:tc>
+          <w:tcPr>
+            <w:tcW w:w="4508" w:type="dxa"/>
+          </w:tcPr>
+          <w:p>
+            <w:pPr>
+              <w:rPr>
+                <w:sz w:val="28"/>
+                <w:szCs w:val="28"/>
+              </w:rPr>
+            </w:pPr>
+            <w:r>
+              <w:rPr>
+                <w:sz w:val="28"/>
+                <w:szCs w:val="28"/>
+              </w:rPr>
+              <w:t>Actor Action</w:t>
+            </w:r>
+          </w:p>
+        </w:tc>
+        <w:tc>
+          <w:tcPr>
+            <w:tcW w:w="4508" w:type="dxa"/>
+          </w:tcPr>
+          <w:p>
+            <w:pPr>
+              <w:rPr>
+                <w:sz w:val="28"/>
+                <w:szCs w:val="28"/>
+              </w:rPr>
+            </w:pPr>
+            <w:r>
+              <w:rPr>
+                <w:rFonts w:hint="eastAsia"/>
+                <w:sz w:val="28"/>
+                <w:szCs w:val="28"/>
+              </w:rPr>
+              <w:t>S</w:t>
+            </w:r>
+            <w:r>
+              <w:rPr>
+                <w:sz w:val="28"/>
+                <w:szCs w:val="28"/>
+              </w:rPr>
+              <w:t>ystem Response</w:t>
+            </w:r>
+          </w:p>
+        </w:tc>
+      </w:tr>
+      <w:tr>
+        <w:tc>
+          <w:tcPr>
+            <w:tcW w:w="4508" w:type="dxa"/>
+          </w:tcPr>
+          <w:p>
+            <w:pPr>
+              <w:pStyle w:val="a4"/>
+              <w:numPr>
+                <w:ilvl w:val="0"/>
+                <w:numId w:val="1"/>
+              </w:numPr>
+              <w:ind w:leftChars="0"/>
+              <w:rPr>
+                <w:szCs w:val="20"/>
+              </w:rPr>
+            </w:pPr>
+            <w:r>
+              <w:rPr>
+                <w:rFonts w:hint="eastAsia"/>
+                <w:szCs w:val="20"/>
+              </w:rPr>
+              <w:t>상품 환불 버튼을 클릭한다.</w:t>
+            </w:r>
+          </w:p>
+          <w:p>
+            <w:pPr>
+              <w:ind w:left="400"/>
+              <w:rPr>
+                <w:szCs w:val="20"/>
+              </w:rPr>
+            </w:pPr>
+            <w:r>
+              <w:rPr>
+                <w:rFonts w:hint="eastAsia"/>
+                <w:szCs w:val="20"/>
+              </w:rPr>
+              <w:t>3</w:t>
+            </w:r>
+            <w:r>
+              <w:rPr>
+                <w:szCs w:val="20"/>
+              </w:rPr>
+              <w:t xml:space="preserve">. </w:t>
+            </w:r>
+            <w:r>
+              <w:rPr>
+                <w:rFonts w:hint="eastAsia"/>
+                <w:szCs w:val="20"/>
+              </w:rPr>
+              <w:t>확인 버튼을 클릭한다.</w:t>
+            </w:r>
+          </w:p>
+          <w:p>
+            <w:pPr>
+              <w:pStyle w:val="a4"/>
+              <w:ind w:leftChars="0" w:left="760"/>
+              <w:rPr>
+                <w:szCs w:val="20"/>
+              </w:rPr>
+            </w:pPr>
+          </w:p>
+        </w:tc>
+        <w:tc>
+          <w:tcPr>
+            <w:tcW w:w="4508" w:type="dxa"/>
+          </w:tcPr>
+          <w:p>
+            <w:pPr>
+              <w:pStyle w:val="a4"/>
+              <w:numPr>
+                <w:ilvl w:val="0"/>
+                <w:numId w:val="1"/>
+              </w:numPr>
+              <w:ind w:leftChars="0"/>
+              <w:rPr>
+                <w:szCs w:val="20"/>
+              </w:rPr>
+            </w:pPr>
+            <w:r>
+              <w:rPr>
+                <w:rFonts w:hint="eastAsia"/>
+                <w:szCs w:val="20"/>
+              </w:rPr>
+              <w:t>환불 확인 메시지를 출력한다</w:t>
+            </w:r>
+          </w:p>
+          <w:p>
+            <w:pPr>
+              <w:ind w:left="400"/>
+              <w:rPr>
+                <w:szCs w:val="20"/>
+              </w:rPr>
+            </w:pPr>
+            <w:r>
+              <w:rPr>
+                <w:rFonts w:hint="eastAsia"/>
+                <w:szCs w:val="20"/>
+              </w:rPr>
+              <w:t>4</w:t>
+            </w:r>
+            <w:r>
+              <w:rPr>
+                <w:szCs w:val="20"/>
+              </w:rPr>
+              <w:t xml:space="preserve">. </w:t>
+            </w:r>
+            <w:r>
+              <w:rPr>
+                <w:rFonts w:hint="eastAsia"/>
+                <w:szCs w:val="20"/>
+              </w:rPr>
+              <w:t>환불 신청 완료 메세지와 수거신청 완료 메세지를 출력한다.</w:t>
+            </w:r>
+          </w:p>
+        </w:tc>
+      </w:tr>
+      <w:tr>
+        <w:tc>
+          <w:tcPr>
+            <w:tcW w:w="9016" w:type="dxa"/>
+            <w:gridSpan w:val="2"/>
+          </w:tcPr>
+          <w:p>
+            <w:pPr>
+              <w:rPr>
+                <w:sz w:val="28"/>
+                <w:szCs w:val="28"/>
+              </w:rPr>
+            </w:pPr>
+            <w:r>
+              <w:rPr>
+                <w:sz w:val="28"/>
+                <w:szCs w:val="28"/>
+              </w:rPr>
+              <w:lastRenderedPageBreak/>
+              <w:t>Exceptional path</w:t>
+            </w:r>
+          </w:p>
+          <w:p>
+            <w:pPr>
+              <w:rPr>
+                <w:szCs w:val="20"/>
+              </w:rPr>
+            </w:pPr>
+            <w:r>
+              <w:rPr>
+                <w:szCs w:val="20"/>
+              </w:rPr>
+              <w:t>Step4</w:t>
+            </w:r>
+            <w:r>
+              <w:rPr>
+                <w:rFonts w:hint="eastAsia"/>
+                <w:szCs w:val="20"/>
+              </w:rPr>
+              <w:t xml:space="preserve">에서 구입 후 </w:t>
+            </w:r>
+            <w:r>
+              <w:rPr>
+                <w:szCs w:val="20"/>
+              </w:rPr>
+              <w:t>4</w:t>
+            </w:r>
+            <w:r>
+              <w:rPr>
+                <w:rFonts w:hint="eastAsia"/>
+                <w:szCs w:val="20"/>
+              </w:rPr>
+              <w:t>주가 지났을 경우 환불 불가 메세지를 출력한다.</w:t>
+            </w:r>
+          </w:p>
+        </w:tc>
+      </w:tr>
+    </w:tbl>
+    <w:p>
+      <w:pPr>
+        <w:rPr>
+          <w:sz w:val="28"/>
+          <w:szCs w:val="28"/>
+        </w:rPr>
+      </w:pPr>
+    </w:p>
+    <w:tbl>
+      <w:tblPr>
+        <w:tblStyle w:val="a3"/>
+        <w:tblW w:w="0" w:type="auto"/>
+        <w:tblLook w:val="04A0" w:firstRow="1" w:lastRow="0" w:firstColumn="1" w:lastColumn="0" w:noHBand="0" w:noVBand="1"/>
+      </w:tblPr>
+      <w:tblGrid>
+        <w:gridCol w:w="4508"/>
+        <w:gridCol w:w="4508"/>
+      </w:tblGrid>
+      <w:tr>
+        <w:tc>
+          <w:tcPr>
+            <w:tcW w:w="9016" w:type="dxa"/>
+            <w:gridSpan w:val="2"/>
+          </w:tcPr>
+          <w:p>
+            <w:pPr>
+              <w:rPr>
+                <w:sz w:val="28"/>
+                <w:szCs w:val="28"/>
+              </w:rPr>
+            </w:pPr>
+            <w:r>
+              <w:rPr>
+                <w:rFonts w:hint="eastAsia"/>
+                <w:sz w:val="28"/>
+                <w:szCs w:val="28"/>
+              </w:rPr>
+              <w:t>구매 내역 삭제</w:t>
+            </w:r>
+          </w:p>
+        </w:tc>
+      </w:tr>
+      <w:tr>
+        <w:tc>
+          <w:tcPr>
+            <w:tcW w:w="4508" w:type="dxa"/>
+          </w:tcPr>
+          <w:p>
+            <w:pPr>
+              <w:rPr>
+                <w:sz w:val="28"/>
+                <w:szCs w:val="28"/>
+              </w:rPr>
+            </w:pPr>
+            <w:r>
+              <w:rPr>
+                <w:sz w:val="28"/>
+                <w:szCs w:val="28"/>
+              </w:rPr>
+              <w:t>Actor Action</w:t>
+            </w:r>
+          </w:p>
+        </w:tc>
+        <w:tc>
+          <w:tcPr>
+            <w:tcW w:w="4508" w:type="dxa"/>
+          </w:tcPr>
+          <w:p>
+            <w:pPr>
+              <w:rPr>
+                <w:sz w:val="28"/>
+                <w:szCs w:val="28"/>
+              </w:rPr>
+            </w:pPr>
+            <w:r>
+              <w:rPr>
+                <w:rFonts w:hint="eastAsia"/>
+                <w:sz w:val="28"/>
+                <w:szCs w:val="28"/>
+              </w:rPr>
+              <w:t>S</w:t>
+            </w:r>
+            <w:r>
+              <w:rPr>
+                <w:sz w:val="28"/>
+                <w:szCs w:val="28"/>
+              </w:rPr>
+              <w:t>ystem Response</w:t>
+            </w:r>
+          </w:p>
+        </w:tc>
+      </w:tr>
+      <w:tr>
+        <w:tc>
+          <w:tcPr>
+            <w:tcW w:w="4508" w:type="dxa"/>
+          </w:tcPr>
+          <w:p>
+            <w:pPr>
+              <w:rPr>
+                <w:szCs w:val="20"/>
+              </w:rPr>
+            </w:pPr>
+            <w:r>
+              <w:rPr>
+                <w:rFonts w:hint="eastAsia"/>
+                <w:szCs w:val="20"/>
+              </w:rPr>
+              <w:t>1</w:t>
+            </w:r>
+            <w:r>
+              <w:rPr>
+                <w:szCs w:val="20"/>
+              </w:rPr>
+              <w:t xml:space="preserve">. </w:t>
+            </w:r>
+            <w:r>
+              <w:rPr>
+                <w:rFonts w:hint="eastAsia"/>
+                <w:szCs w:val="20"/>
+              </w:rPr>
+              <w:t>구매 내역 삭제 버튼을 클릭한다.</w:t>
+            </w:r>
+          </w:p>
+        </w:tc>
+        <w:tc>
+          <w:tcPr>
+            <w:tcW w:w="4508" w:type="dxa"/>
+          </w:tcPr>
+          <w:p>
+            <w:pPr>
+              <w:rPr>
+                <w:szCs w:val="20"/>
+              </w:rPr>
+            </w:pPr>
+            <w:r>
+              <w:rPr>
+                <w:szCs w:val="20"/>
+              </w:rPr>
+              <w:t>2.</w:t>
+            </w:r>
+            <w:r>
+              <w:rPr>
+                <w:rFonts w:hint="eastAsia"/>
+                <w:szCs w:val="20"/>
+              </w:rPr>
+              <w:t>삭제 확인 메세지를 출력한다.</w:t>
+            </w:r>
+          </w:p>
+        </w:tc>
+      </w:tr>
+      <w:tr>
+        <w:tc>
+          <w:tcPr>
+            <w:tcW w:w="9016" w:type="dxa"/>
+            <w:gridSpan w:val="2"/>
+          </w:tcPr>
+          <w:p>
+            <w:pPr>
+              <w:rPr>
+                <w:sz w:val="28"/>
+                <w:szCs w:val="28"/>
+              </w:rPr>
+            </w:pPr>
+            <w:r>
+              <w:rPr>
+                <w:rFonts w:hint="eastAsia"/>
+                <w:sz w:val="28"/>
+                <w:szCs w:val="28"/>
+              </w:rPr>
+              <w:t>E</w:t>
+            </w:r>
+            <w:r>
+              <w:rPr>
+                <w:sz w:val="28"/>
+                <w:szCs w:val="28"/>
+              </w:rPr>
+              <w:t>xceptional path</w:t>
+            </w:r>
+          </w:p>
+          <w:p>
+            <w:pPr>
+              <w:rPr>
+                <w:szCs w:val="20"/>
+              </w:rPr>
+            </w:pPr>
+            <w:r>
+              <w:rPr>
+                <w:szCs w:val="20"/>
+              </w:rPr>
+              <w:t>Step2</w:t>
+            </w:r>
+            <w:r>
+              <w:rPr>
+                <w:rFonts w:hint="eastAsia"/>
+                <w:szCs w:val="20"/>
+              </w:rPr>
+              <w:t xml:space="preserve">에서 구입 후 </w:t>
+            </w:r>
+            <w:r>
+              <w:rPr>
+                <w:szCs w:val="20"/>
+              </w:rPr>
+              <w:t>3</w:t>
+            </w:r>
+            <w:r>
+              <w:rPr>
+                <w:rFonts w:hint="eastAsia"/>
+                <w:szCs w:val="20"/>
+              </w:rPr>
+              <w:t>개월이 지나지 않았을 경우 삭제 불가 메세지를 출력한다.</w:t>
+            </w:r>
+          </w:p>
+        </w:tc>
+      </w:tr>
+    </w:tbl>
+    <w:p>
+      <w:pPr>
+        <w:rPr>
+          <w:sz w:val="28"/>
+          <w:szCs w:val="28"/>
+        </w:rPr>
+      </w:pPr>
+    </w:p>
+    <w:tbl>
+      <w:tblPr>
+        <w:tblStyle w:val="a3"/>
+        <w:tblW w:w="0" w:type="auto"/>
+        <w:tblLook w:val="04A0" w:firstRow="1" w:lastRow="0" w:firstColumn="1" w:lastColumn="0" w:noHBand="0" w:noVBand="1"/>
+      </w:tblPr>
+      <w:tblGrid>
+        <w:gridCol w:w="4508"/>
+        <w:gridCol w:w="4508"/>
+      </w:tblGrid>
+      <w:tr>
+        <w:tc>
+          <w:tcPr>
+            <w:tcW w:w="9016" w:type="dxa"/>
+            <w:gridSpan w:val="2"/>
+          </w:tcPr>
+          <w:p>
+            <w:pPr>
+              <w:rPr>
+                <w:sz w:val="28"/>
+                <w:szCs w:val="28"/>
+              </w:rPr>
+            </w:pPr>
+            <w:r>
+              <w:rPr>
+                <w:rFonts w:hint="eastAsia"/>
+                <w:sz w:val="28"/>
+                <w:szCs w:val="28"/>
+              </w:rPr>
+              <w:t>상품 검색</w:t>
+            </w:r>
+          </w:p>
+        </w:tc>
+      </w:tr>
+      <w:tr>
+        <w:tc>
+          <w:tcPr>
+            <w:tcW w:w="4508" w:type="dxa"/>
+          </w:tcPr>
+          <w:p>
+            <w:pPr>
+              <w:rPr>
+                <w:sz w:val="28"/>
+                <w:szCs w:val="28"/>
+              </w:rPr>
+            </w:pPr>
+            <w:r>
+              <w:rPr>
+                <w:sz w:val="28"/>
+                <w:szCs w:val="28"/>
+              </w:rPr>
+              <w:t>Actor Action</w:t>
+            </w:r>
+          </w:p>
+        </w:tc>
+        <w:tc>
+          <w:tcPr>
+            <w:tcW w:w="4508" w:type="dxa"/>
+          </w:tcPr>
+          <w:p>
+            <w:pPr>
+              <w:rPr>
+                <w:sz w:val="28"/>
+                <w:szCs w:val="28"/>
+              </w:rPr>
+            </w:pPr>
+            <w:r>
+              <w:rPr>
+                <w:rFonts w:hint="eastAsia"/>
+                <w:sz w:val="28"/>
+                <w:szCs w:val="28"/>
+              </w:rPr>
+              <w:t>S</w:t>
+            </w:r>
+            <w:r>
+              <w:rPr>
+                <w:sz w:val="28"/>
+                <w:szCs w:val="28"/>
+              </w:rPr>
+              <w:t>ystem Response</w:t>
+            </w:r>
+          </w:p>
+        </w:tc>
+      </w:tr>
+      <w:tr>
+        <w:tc>
+          <w:tcPr>
+            <w:tcW w:w="4508" w:type="dxa"/>
+          </w:tcPr>
+          <w:p>
+            <w:pPr>
+              <w:rPr>
+                <w:szCs w:val="20"/>
+              </w:rPr>
+            </w:pPr>
+            <w:r>
+              <w:rPr>
+                <w:rFonts w:hint="eastAsia"/>
+                <w:szCs w:val="20"/>
+              </w:rPr>
+              <w:t>1</w:t>
+            </w:r>
+            <w:r>
+              <w:rPr>
+                <w:szCs w:val="20"/>
+              </w:rPr>
+              <w:t xml:space="preserve">. </w:t>
+            </w:r>
+            <w:r>
+              <w:rPr>
+                <w:rFonts w:hint="eastAsia"/>
+                <w:szCs w:val="20"/>
+              </w:rPr>
+              <w:t>상품 검색 버튼을 클릭한다.</w:t>
+            </w:r>
+          </w:p>
+          <w:p>
+            <w:pPr>
+              <w:rPr>
+                <w:szCs w:val="20"/>
+              </w:rPr>
+            </w:pPr>
+            <w:r>
+              <w:rPr>
+                <w:rFonts w:hint="eastAsia"/>
+                <w:szCs w:val="20"/>
+              </w:rPr>
+              <w:t>3</w:t>
+            </w:r>
+            <w:r>
+              <w:rPr>
+                <w:szCs w:val="20"/>
+              </w:rPr>
+              <w:t>.</w:t>
+            </w:r>
+            <w:proofErr w:type="spellStart"/>
+            <w:r>
+              <w:rPr>
+                <w:rFonts w:hint="eastAsia"/>
+                <w:szCs w:val="20"/>
+              </w:rPr>
+              <w:t>액터가</w:t>
+            </w:r>
+            <w:proofErr w:type="spellEnd"/>
+            <w:r>
+              <w:rPr>
+                <w:rFonts w:hint="eastAsia"/>
+                <w:szCs w:val="20"/>
+              </w:rPr>
+              <w:t xml:space="preserve"> 검색 조건을 입력한다.</w:t>
+            </w:r>
+          </w:p>
+        </w:tc>
+        <w:tc>
+          <w:tcPr>
+            <w:tcW w:w="4508" w:type="dxa"/>
+          </w:tcPr>
+          <w:p>
+            <w:pPr>
+              <w:rPr>
+                <w:szCs w:val="20"/>
+              </w:rPr>
+            </w:pPr>
+            <w:r>
+              <w:rPr>
+                <w:szCs w:val="20"/>
+              </w:rPr>
+              <w:t xml:space="preserve">2. </w:t>
+            </w:r>
+            <w:r>
+              <w:rPr>
+                <w:rFonts w:hint="eastAsia"/>
+                <w:szCs w:val="20"/>
+              </w:rPr>
+              <w:t xml:space="preserve">상품 검색 화면을 출력한다. </w:t>
+            </w:r>
+          </w:p>
+          <w:p>
+            <w:pPr>
+              <w:rPr>
+                <w:szCs w:val="20"/>
+              </w:rPr>
+            </w:pPr>
+            <w:r>
+              <w:rPr>
+                <w:rFonts w:hint="eastAsia"/>
+                <w:szCs w:val="20"/>
+              </w:rPr>
+              <w:t>4</w:t>
+            </w:r>
+            <w:r>
+              <w:rPr>
+                <w:szCs w:val="20"/>
+              </w:rPr>
+              <w:t xml:space="preserve">. </w:t>
+            </w:r>
+            <w:r>
+              <w:rPr>
+                <w:rFonts w:hint="eastAsia"/>
+                <w:szCs w:val="20"/>
+              </w:rPr>
+              <w:t>해당하는 모든 상품 리스트를 상품평을 기준으로 오름차순으로 진열한다.</w:t>
+            </w:r>
+          </w:p>
+        </w:tc>
+      </w:tr>
+      <w:tr>
+        <w:tc>
+          <w:tcPr>
+            <w:tcW w:w="9016" w:type="dxa"/>
+            <w:gridSpan w:val="2"/>
+          </w:tcPr>
+          <w:p>
+            <w:pPr>
+              <w:rPr>
+                <w:sz w:val="28"/>
+                <w:szCs w:val="28"/>
+              </w:rPr>
+            </w:pPr>
+            <w:r>
+              <w:rPr>
+                <w:rFonts w:hint="eastAsia"/>
+                <w:sz w:val="28"/>
+                <w:szCs w:val="28"/>
+              </w:rPr>
+              <w:t>E</w:t>
+            </w:r>
+            <w:r>
+              <w:rPr>
+                <w:sz w:val="28"/>
+                <w:szCs w:val="28"/>
+              </w:rPr>
+              <w:t>xtensions</w:t>
+            </w:r>
+          </w:p>
+          <w:p>
+            <w:pPr>
+              <w:rPr>
+                <w:szCs w:val="20"/>
+              </w:rPr>
+            </w:pPr>
+            <w:r>
+              <w:rPr>
+                <w:szCs w:val="20"/>
+              </w:rPr>
+              <w:t>Step4</w:t>
+            </w:r>
+            <w:r>
+              <w:rPr>
+                <w:rFonts w:hint="eastAsia"/>
+                <w:szCs w:val="20"/>
+              </w:rPr>
+              <w:t>에서,</w:t>
+            </w:r>
+            <w:r>
+              <w:rPr>
+                <w:szCs w:val="20"/>
+              </w:rPr>
+              <w:t xml:space="preserve"> </w:t>
+            </w:r>
+            <w:proofErr w:type="spellStart"/>
+            <w:r>
+              <w:rPr>
+                <w:rFonts w:hint="eastAsia"/>
+                <w:szCs w:val="20"/>
+              </w:rPr>
+              <w:t>액터는</w:t>
+            </w:r>
+            <w:proofErr w:type="spellEnd"/>
+            <w:r>
+              <w:rPr>
+                <w:rFonts w:hint="eastAsia"/>
+                <w:szCs w:val="20"/>
+              </w:rPr>
+              <w:t xml:space="preserve"> 평균 구매 만족도 기준으로 상품을 정렬할 수 있다.</w:t>
+            </w:r>
+          </w:p>
+        </w:tc>
+      </w:tr>
+    </w:tbl>
+    <w:p>
+      <w:pPr>
+        <w:rPr>
+          <w:sz w:val="28"/>
+          <w:szCs w:val="28"/>
+        </w:rPr>
+      </w:pPr>
+    </w:p>
+    <w:tbl>
+      <w:tblPr>
+        <w:tblStyle w:val="a3"/>
+        <w:tblW w:w="0" w:type="auto"/>
+        <w:tblLook w:val="04A0" w:firstRow="1" w:lastRow="0" w:firstColumn="1" w:lastColumn="0" w:noHBand="0" w:noVBand="1"/>
+      </w:tblPr>
+      <w:tblGrid>
+        <w:gridCol w:w="4508"/>
+        <w:gridCol w:w="4508"/>
+      </w:tblGrid>
+      <w:tr>
+        <w:tc>
+          <w:tcPr>
+            <w:tcW w:w="9016" w:type="dxa"/>
+            <w:gridSpan w:val="2"/>
+          </w:tcPr>
+          <w:p>
+            <w:pPr>
+              <w:rPr>
+                <w:sz w:val="28"/>
+                <w:szCs w:val="28"/>
+              </w:rPr>
+            </w:pPr>
+            <w:r>
+              <w:rPr>
+                <w:rFonts w:hint="eastAsia"/>
+                <w:sz w:val="28"/>
+                <w:szCs w:val="28"/>
+              </w:rPr>
+              <w:t>상품 구매</w:t>
+            </w:r>
+          </w:p>
+        </w:tc>
+      </w:tr>
+      <w:tr>
+        <w:tc>
+          <w:tcPr>
+            <w:tcW w:w="4508" w:type="dxa"/>
+          </w:tcPr>
+          <w:p>
+            <w:pPr>
+              <w:rPr>
+                <w:sz w:val="28"/>
+                <w:szCs w:val="28"/>
+              </w:rPr>
+            </w:pPr>
+            <w:r>
+              <w:rPr>
+                <w:sz w:val="28"/>
+                <w:szCs w:val="28"/>
+              </w:rPr>
+              <w:t>Actor Action</w:t>
+            </w:r>
+          </w:p>
+        </w:tc>
+        <w:tc>
+          <w:tcPr>
+            <w:tcW w:w="4508" w:type="dxa"/>
+          </w:tcPr>
+          <w:p>
+            <w:pPr>
+              <w:rPr>
+                <w:sz w:val="28"/>
+                <w:szCs w:val="28"/>
+              </w:rPr>
+            </w:pPr>
+            <w:r>
+              <w:rPr>
+                <w:rFonts w:hint="eastAsia"/>
+                <w:sz w:val="28"/>
+                <w:szCs w:val="28"/>
+              </w:rPr>
+              <w:t>S</w:t>
+            </w:r>
+            <w:r>
+              <w:rPr>
+                <w:sz w:val="28"/>
+                <w:szCs w:val="28"/>
+              </w:rPr>
+              <w:t>ystem Response</w:t>
+            </w:r>
+          </w:p>
+        </w:tc>
+      </w:tr>
+      <w:tr>
+        <w:tc>
+          <w:tcPr>
+            <w:tcW w:w="4508" w:type="dxa"/>
+          </w:tcPr>
+          <w:p>
+            <w:pPr>
+              <w:rPr>
+                <w:szCs w:val="20"/>
+              </w:rPr>
+            </w:pPr>
+            <w:r>
+              <w:rPr>
+                <w:rFonts w:hint="eastAsia"/>
+                <w:szCs w:val="20"/>
+              </w:rPr>
+              <w:t>1</w:t>
+            </w:r>
+            <w:r>
+              <w:rPr>
+                <w:szCs w:val="20"/>
+              </w:rPr>
+              <w:t xml:space="preserve">. </w:t>
+            </w:r>
+            <w:r>
+              <w:rPr>
+                <w:rFonts w:hint="eastAsia"/>
+                <w:szCs w:val="20"/>
+              </w:rPr>
+              <w:t>구매를 원하는 상품에서 즉시 결제 버튼을 클릭한다.</w:t>
+            </w:r>
+          </w:p>
+          <w:p>
+            <w:pPr>
+              <w:rPr>
+                <w:szCs w:val="20"/>
+              </w:rPr>
+            </w:pPr>
+            <w:r>
+              <w:rPr>
+                <w:rFonts w:hint="eastAsia"/>
+                <w:szCs w:val="20"/>
+              </w:rPr>
+              <w:t>3</w:t>
+            </w:r>
+            <w:r>
+              <w:rPr>
+                <w:szCs w:val="20"/>
+              </w:rPr>
+              <w:t xml:space="preserve">. </w:t>
+            </w:r>
+            <w:r>
+              <w:rPr>
+                <w:rFonts w:hint="eastAsia"/>
+                <w:szCs w:val="20"/>
+              </w:rPr>
+              <w:t>결제 버튼을 클릭한다.</w:t>
+            </w:r>
+          </w:p>
+          <w:p>
+            <w:pPr>
+              <w:rPr>
+                <w:szCs w:val="20"/>
+              </w:rPr>
+            </w:pPr>
+            <w:r>
+              <w:rPr>
+                <w:rFonts w:hint="eastAsia"/>
+                <w:szCs w:val="20"/>
+              </w:rPr>
+              <w:t>5</w:t>
+            </w:r>
+            <w:r>
+              <w:rPr>
+                <w:szCs w:val="20"/>
+              </w:rPr>
+              <w:t xml:space="preserve">. </w:t>
+            </w:r>
+            <w:r>
+              <w:rPr>
+                <w:rFonts w:hint="eastAsia"/>
+                <w:szCs w:val="20"/>
+              </w:rPr>
+              <w:t>결제수단을 선택한다.</w:t>
+            </w:r>
+          </w:p>
+        </w:tc>
+        <w:tc>
+          <w:tcPr>
+            <w:tcW w:w="4508" w:type="dxa"/>
+          </w:tcPr>
+          <w:p>
+            <w:pPr>
+              <w:rPr>
+                <w:szCs w:val="20"/>
+              </w:rPr>
+            </w:pPr>
+            <w:r>
+              <w:rPr>
+                <w:szCs w:val="20"/>
+              </w:rPr>
+              <w:t xml:space="preserve">2. </w:t>
+            </w:r>
+            <w:r>
+              <w:rPr>
+                <w:rFonts w:hint="eastAsia"/>
+                <w:szCs w:val="20"/>
+              </w:rPr>
+              <w:t>결제 대기창을 출력한다.</w:t>
+            </w:r>
+          </w:p>
+          <w:p>
+            <w:pPr>
+              <w:rPr>
+                <w:szCs w:val="20"/>
+              </w:rPr>
+            </w:pPr>
+            <w:r>
+              <w:rPr>
+                <w:rFonts w:hint="eastAsia"/>
+                <w:szCs w:val="20"/>
+              </w:rPr>
+              <w:t>4</w:t>
+            </w:r>
+            <w:r>
+              <w:rPr>
+                <w:szCs w:val="20"/>
+              </w:rPr>
+              <w:t xml:space="preserve">. </w:t>
+            </w:r>
+            <w:r>
+              <w:rPr>
+                <w:rFonts w:hint="eastAsia"/>
+                <w:szCs w:val="20"/>
+              </w:rPr>
+              <w:t>결제수단 선택창을 출력한다.</w:t>
+            </w:r>
+          </w:p>
+          <w:p>
+            <w:pPr>
+              <w:rPr>
+                <w:szCs w:val="20"/>
+              </w:rPr>
+            </w:pPr>
+            <w:r>
+              <w:rPr>
+                <w:rFonts w:hint="eastAsia"/>
+                <w:szCs w:val="20"/>
+              </w:rPr>
+              <w:t>6</w:t>
+            </w:r>
+            <w:r>
+              <w:rPr>
+                <w:szCs w:val="20"/>
+              </w:rPr>
+              <w:t xml:space="preserve">. </w:t>
+            </w:r>
+            <w:r>
+              <w:rPr>
+                <w:rFonts w:hint="eastAsia"/>
+                <w:szCs w:val="20"/>
+              </w:rPr>
+              <w:t>구매완료 메세지를 출력한다.</w:t>
+            </w:r>
+          </w:p>
+        </w:tc>
+      </w:tr>
+      <w:tr>
+        <w:tc>
+          <w:tcPr>
+            <w:tcW w:w="9016" w:type="dxa"/>
+            <w:gridSpan w:val="2"/>
+          </w:tcPr>
+          <w:p>
+            <w:pPr>
+              <w:rPr>
+                <w:sz w:val="28"/>
+                <w:szCs w:val="28"/>
+              </w:rPr>
+            </w:pPr>
+            <w:r>
+              <w:rPr>
+                <w:rFonts w:hint="eastAsia"/>
+                <w:sz w:val="28"/>
+                <w:szCs w:val="28"/>
+              </w:rPr>
+              <w:t>E</w:t>
+            </w:r>
+            <w:r>
+              <w:rPr>
+                <w:sz w:val="28"/>
+                <w:szCs w:val="28"/>
+              </w:rPr>
+              <w:t>xtensions</w:t>
+            </w:r>
+          </w:p>
+          <w:p>
+            <w:pPr>
+              <w:rPr>
+                <w:sz w:val="28"/>
+                <w:szCs w:val="28"/>
+              </w:rPr>
+            </w:pPr>
+            <w:r>
+              <w:rPr>
+                <w:szCs w:val="20"/>
+              </w:rPr>
+              <w:t>Step2</w:t>
+            </w:r>
+            <w:r>
+              <w:rPr>
+                <w:rFonts w:hint="eastAsia"/>
+                <w:szCs w:val="20"/>
+              </w:rPr>
+              <w:t>에서,</w:t>
+            </w:r>
+            <w:r>
+              <w:rPr>
+                <w:szCs w:val="20"/>
+              </w:rPr>
+              <w:t xml:space="preserve"> </w:t>
+            </w:r>
+            <w:proofErr w:type="spellStart"/>
+            <w:r>
+              <w:rPr>
+                <w:rFonts w:hint="eastAsia"/>
+                <w:szCs w:val="20"/>
+              </w:rPr>
+              <w:t>액터는</w:t>
+            </w:r>
+            <w:proofErr w:type="spellEnd"/>
+            <w:r>
+              <w:rPr>
+                <w:rFonts w:hint="eastAsia"/>
+                <w:szCs w:val="20"/>
+              </w:rPr>
+              <w:t xml:space="preserve"> 포인트 사용 기능을 이용할 수 있다.</w:t>
+            </w:r>
+          </w:p>
+        </w:tc>
+      </w:tr>
+    </w:tbl>
+    <w:p>
+      <w:pPr>
+        <w:rPr>
+          <w:sz w:val="28"/>
+          <w:szCs w:val="28"/>
+        </w:rPr>
+      </w:pPr>
+    </w:p>
+    <w:tbl>
+      <w:tblPr>
+        <w:tblStyle w:val="a3"/>
+        <w:tblW w:w="0" w:type="auto"/>
+        <w:tblLook w:val="04A0" w:firstRow="1" w:lastRow="0" w:firstColumn="1" w:lastColumn="0" w:noHBand="0" w:noVBand="1"/>
+      </w:tblPr>
+      <w:tblGrid>
+        <w:gridCol w:w="4508"/>
+        <w:gridCol w:w="4508"/>
+      </w:tblGrid>
+      <w:tr>
+        <w:tc>
+          <w:tcPr>
+            <w:tcW w:w="9016" w:type="dxa"/>
+            <w:gridSpan w:val="2"/>
+          </w:tcPr>
+          <w:p>
+            <w:pPr>
+              <w:rPr>
+                <w:sz w:val="28"/>
+                <w:szCs w:val="28"/>
+              </w:rPr>
+            </w:pPr>
+            <w:r>
+              <w:rPr>
+                <w:rFonts w:hint="eastAsia"/>
+                <w:sz w:val="28"/>
+                <w:szCs w:val="28"/>
+              </w:rPr>
+              <w:t>추가 구매 상품 등록</w:t>
+            </w:r>
+          </w:p>
+        </w:tc>
+      </w:tr>
+      <w:tr>
+        <w:tc>
+          <w:tcPr>
+            <w:tcW w:w="4508" w:type="dxa"/>
+          </w:tcPr>
+          <w:p>
+            <w:pPr>
+              <w:rPr>
+                <w:sz w:val="28"/>
+                <w:szCs w:val="28"/>
+              </w:rPr>
+            </w:pPr>
+            <w:r>
+              <w:rPr>
+                <w:sz w:val="28"/>
+                <w:szCs w:val="28"/>
+              </w:rPr>
+              <w:t>Actor Action</w:t>
+            </w:r>
+          </w:p>
+        </w:tc>
+        <w:tc>
+          <w:tcPr>
+            <w:tcW w:w="4508" w:type="dxa"/>
+          </w:tcPr>
+          <w:p>
+            <w:pPr>
+              <w:rPr>
+                <w:sz w:val="28"/>
+                <w:szCs w:val="28"/>
+              </w:rPr>
+            </w:pPr>
+            <w:r>
+              <w:rPr>
+                <w:rFonts w:hint="eastAsia"/>
+                <w:sz w:val="28"/>
+                <w:szCs w:val="28"/>
+              </w:rPr>
+              <w:t>S</w:t>
+            </w:r>
+            <w:r>
+              <w:rPr>
+                <w:sz w:val="28"/>
+                <w:szCs w:val="28"/>
+              </w:rPr>
+              <w:t>ystem Response</w:t>
+            </w:r>
+          </w:p>
+        </w:tc>
+      </w:tr>
+      <w:tr>
+        <w:tc>
+          <w:tcPr>
+            <w:tcW w:w="4508" w:type="dxa"/>
+          </w:tcPr>
+          <w:p>
+            <w:pPr>
+              <w:rPr>
+                <w:szCs w:val="20"/>
+              </w:rPr>
+            </w:pPr>
+            <w:r>
+              <w:rPr>
+                <w:rFonts w:hint="eastAsia"/>
+                <w:szCs w:val="20"/>
+              </w:rPr>
+              <w:t>1</w:t>
+            </w:r>
+            <w:r>
+              <w:rPr>
+                <w:szCs w:val="20"/>
+              </w:rPr>
+              <w:t xml:space="preserve">. </w:t>
+            </w:r>
+            <w:r>
+              <w:rPr>
+                <w:rFonts w:hint="eastAsia"/>
+                <w:szCs w:val="20"/>
+              </w:rPr>
+              <w:t>추가 상품 구매 버튼을 클릭한다.</w:t>
+            </w:r>
+            <w:r>
+              <w:rPr>
+                <w:szCs w:val="20"/>
+              </w:rPr>
+              <w:t>(</w:t>
+            </w:r>
+            <w:r>
+              <w:rPr>
+                <w:rFonts w:hint="eastAsia"/>
+                <w:szCs w:val="20"/>
+              </w:rPr>
+              <w:t>결제 대기창에서)</w:t>
+            </w:r>
+          </w:p>
+          <w:p>
+            <w:pPr>
+              <w:rPr>
+                <w:szCs w:val="20"/>
+              </w:rPr>
+            </w:pPr>
+            <w:r>
+              <w:rPr>
+                <w:rFonts w:hint="eastAsia"/>
+                <w:szCs w:val="20"/>
+              </w:rPr>
+              <w:t>3</w:t>
+            </w:r>
+            <w:r>
+              <w:rPr>
+                <w:szCs w:val="20"/>
+              </w:rPr>
+              <w:t>.</w:t>
+            </w:r>
+            <w:r>
+              <w:rPr>
+                <w:rFonts w:hint="eastAsia"/>
+                <w:szCs w:val="20"/>
+              </w:rPr>
+              <w:t xml:space="preserve"> </w:t>
+            </w:r>
+            <w:proofErr w:type="spellStart"/>
+            <w:r>
+              <w:rPr>
+                <w:rFonts w:hint="eastAsia"/>
+                <w:szCs w:val="20"/>
+              </w:rPr>
+              <w:t>액터가</w:t>
+            </w:r>
+            <w:proofErr w:type="spellEnd"/>
+            <w:r>
+              <w:rPr>
+                <w:rFonts w:hint="eastAsia"/>
+                <w:szCs w:val="20"/>
+              </w:rPr>
+              <w:t xml:space="preserve"> 검색조건을 입력한다.</w:t>
+            </w:r>
+          </w:p>
+          <w:p>
+            <w:pPr>
+              <w:rPr>
+                <w:szCs w:val="20"/>
+              </w:rPr>
+            </w:pPr>
+            <w:r>
+              <w:rPr>
+                <w:szCs w:val="20"/>
+              </w:rPr>
+              <w:lastRenderedPageBreak/>
+              <w:t xml:space="preserve">5. </w:t>
+            </w:r>
+            <w:r>
+              <w:rPr>
+                <w:rFonts w:hint="eastAsia"/>
+                <w:szCs w:val="20"/>
+              </w:rPr>
+              <w:t>구매를 원하는 상품의 장바구니 버튼을 클릭한다.</w:t>
+            </w:r>
+          </w:p>
+        </w:tc>
+        <w:tc>
+          <w:tcPr>
+            <w:tcW w:w="4508" w:type="dxa"/>
+          </w:tcPr>
+          <w:p>
+            <w:pPr>
+              <w:rPr>
+                <w:szCs w:val="20"/>
+              </w:rPr>
+            </w:pPr>
+            <w:r>
+              <w:rPr>
+                <w:rFonts w:hint="eastAsia"/>
+                <w:szCs w:val="20"/>
+              </w:rPr>
+              <w:lastRenderedPageBreak/>
+              <w:t>2</w:t>
+            </w:r>
+            <w:r>
+              <w:rPr>
+                <w:szCs w:val="20"/>
+              </w:rPr>
+              <w:t xml:space="preserve">. </w:t>
+            </w:r>
+            <w:r>
+              <w:rPr>
+                <w:rFonts w:hint="eastAsia"/>
+                <w:szCs w:val="20"/>
+              </w:rPr>
+              <w:t>상품 검색 화면을 출력한다.</w:t>
+            </w:r>
+          </w:p>
+          <w:p>
+            <w:pPr>
+              <w:rPr>
+                <w:szCs w:val="20"/>
+              </w:rPr>
+            </w:pPr>
+            <w:r>
+              <w:rPr>
+                <w:rFonts w:hint="eastAsia"/>
+                <w:szCs w:val="20"/>
+              </w:rPr>
+              <w:t>4</w:t>
+            </w:r>
+            <w:r>
+              <w:rPr>
+                <w:szCs w:val="20"/>
+              </w:rPr>
+              <w:t xml:space="preserve">. </w:t>
+            </w:r>
+            <w:r>
+              <w:rPr>
+                <w:rFonts w:hint="eastAsia"/>
+                <w:szCs w:val="20"/>
+              </w:rPr>
+              <w:t>해당하는 모든 상품 리스트를 상품명을 기준으로 오름차순으로 진열한다.</w:t>
+            </w:r>
+          </w:p>
+          <w:p>
+            <w:pPr>
+              <w:rPr>
+                <w:szCs w:val="20"/>
+              </w:rPr>
+            </w:pPr>
+            <w:r>
+              <w:rPr>
+                <w:rFonts w:hint="eastAsia"/>
+                <w:szCs w:val="20"/>
+              </w:rPr>
+              <w:lastRenderedPageBreak/>
+              <w:t>6</w:t>
+            </w:r>
+            <w:r>
+              <w:rPr>
+                <w:szCs w:val="20"/>
+              </w:rPr>
+              <w:t xml:space="preserve">. </w:t>
+            </w:r>
+            <w:r>
+              <w:rPr>
+                <w:rFonts w:hint="eastAsia"/>
+                <w:szCs w:val="20"/>
+              </w:rPr>
+              <w:t>결제 대기창을 출력한다.</w:t>
+            </w:r>
+          </w:p>
+        </w:tc>
+      </w:tr>
+    </w:tbl>
+    <w:p>
+      <w:pPr>
+        <w:rPr>
+          <w:sz w:val="28"/>
+          <w:szCs w:val="28"/>
+        </w:rPr>
+      </w:pPr>
+    </w:p>
+    <w:tbl>
+      <w:tblPr>
+        <w:tblStyle w:val="a3"/>
+        <w:tblW w:w="0" w:type="auto"/>
+        <w:tblLook w:val="04A0" w:firstRow="1" w:lastRow="0" w:firstColumn="1" w:lastColumn="0" w:noHBand="0" w:noVBand="1"/>
+      </w:tblPr>
+      <w:tblGrid>
+        <w:gridCol w:w="4508"/>
+        <w:gridCol w:w="4508"/>
+      </w:tblGrid>
+      <w:tr>
+        <w:tc>
+          <w:tcPr>
+            <w:tcW w:w="9016" w:type="dxa"/>
+            <w:gridSpan w:val="2"/>
+          </w:tcPr>
+          <w:p>
+            <w:pPr>
+              <w:rPr>
+                <w:sz w:val="28"/>
+                <w:szCs w:val="28"/>
+              </w:rPr>
+            </w:pPr>
+            <w:r>
+              <w:rPr>
+                <w:rFonts w:hint="eastAsia"/>
+                <w:sz w:val="28"/>
+                <w:szCs w:val="28"/>
+              </w:rPr>
+              <w:t>구매 총액 및 평균 구매만족도 출력</w:t>
+            </w:r>
+          </w:p>
+        </w:tc>
+      </w:tr>
+      <w:tr>
+        <w:tc>
+          <w:tcPr>
+            <w:tcW w:w="4508" w:type="dxa"/>
+          </w:tcPr>
+          <w:p>
+            <w:pPr>
+              <w:rPr>
+                <w:sz w:val="28"/>
+                <w:szCs w:val="28"/>
+              </w:rPr>
+            </w:pPr>
+            <w:r>
+              <w:rPr>
+                <w:sz w:val="28"/>
+                <w:szCs w:val="28"/>
+              </w:rPr>
+              <w:t>Actor Action</w:t>
+            </w:r>
+          </w:p>
+        </w:tc>
+        <w:tc>
+          <w:tcPr>
+            <w:tcW w:w="4508" w:type="dxa"/>
+          </w:tcPr>
+          <w:p>
+            <w:pPr>
+              <w:rPr>
+                <w:sz w:val="28"/>
+                <w:szCs w:val="28"/>
+              </w:rPr>
+            </w:pPr>
+            <w:r>
+              <w:rPr>
+                <w:rFonts w:hint="eastAsia"/>
+                <w:sz w:val="28"/>
+                <w:szCs w:val="28"/>
+              </w:rPr>
+              <w:t>S</w:t>
+            </w:r>
+            <w:r>
+              <w:rPr>
+                <w:sz w:val="28"/>
+                <w:szCs w:val="28"/>
+              </w:rPr>
+              <w:t>ystem Response</w:t>
+            </w:r>
+          </w:p>
+        </w:tc>
+      </w:tr>
+      <w:tr>
+        <w:tc>
+          <w:tcPr>
+            <w:tcW w:w="4508" w:type="dxa"/>
+          </w:tcPr>
+          <w:p>
+            <w:pPr>
+              <w:rPr>
+                <w:szCs w:val="20"/>
+              </w:rPr>
+            </w:pPr>
+            <w:r>
+              <w:rPr>
+                <w:rFonts w:hint="eastAsia"/>
+                <w:szCs w:val="20"/>
+              </w:rPr>
+              <w:t>1</w:t>
+            </w:r>
+            <w:r>
+              <w:rPr>
+                <w:szCs w:val="20"/>
+              </w:rPr>
+              <w:t xml:space="preserve">. </w:t>
+            </w:r>
+            <w:r>
+              <w:rPr>
+                <w:rFonts w:hint="eastAsia"/>
+                <w:szCs w:val="20"/>
+              </w:rPr>
+              <w:t>구매 통계 버튼을 클릭한다.</w:t>
+            </w:r>
+          </w:p>
+        </w:tc>
+        <w:tc>
+          <w:tcPr>
+            <w:tcW w:w="4508" w:type="dxa"/>
+          </w:tcPr>
+          <w:p>
+            <w:pPr>
+              <w:rPr>
+                <w:szCs w:val="20"/>
+              </w:rPr>
+            </w:pPr>
+            <w:r>
+              <w:rPr>
+                <w:szCs w:val="20"/>
+              </w:rPr>
+              <w:t xml:space="preserve">2. </w:t>
+            </w:r>
+            <w:r>
+              <w:rPr>
+                <w:rFonts w:hint="eastAsia"/>
+                <w:szCs w:val="20"/>
+              </w:rPr>
+              <w:t>구매 총액 및 평균 구매만족도를 출력한다.</w:t>
+            </w:r>
+          </w:p>
+        </w:tc>
+      </w:tr>
+    </w:tbl>
+    <w:p>
+      <w:pPr>
+        <w:rPr>
           <w:sz w:val="28"/>
           <w:szCs w:val="28"/>
         </w:rPr>
@@ -3074,6 +4934,103 @@
     </w:sectPr>
   </w:body>
 </w:document>
+</file>
+
+<file path=word/numbering.xml><?xml version="1.0" encoding="utf-8"?>
+<w:numbering xmlns:wpc="http://schemas.microsoft.com/office/word/2010/wordprocessingCanvas" xmlns:cx="http://schemas.microsoft.com/office/drawing/2014/chartex" xmlns:cx1="http://schemas.microsoft.com/office/drawing/2015/9/8/chartex" xmlns:cx2="http://schemas.microsoft.com/office/drawing/2015/10/21/chartex" xmlns:cx3="http://schemas.microsoft.com/office/drawing/2016/5/9/chartex" xmlns:cx4="http://schemas.microsoft.com/office/drawing/2016/5/10/chartex" xmlns:cx5="http://schemas.microsoft.com/office/drawing/2016/5/11/chartex" xmlns:cx6="http://schemas.microsoft.com/office/drawing/2016/5/12/chartex" xmlns:cx7="http://schemas.microsoft.com/office/drawing/2016/5/13/chartex" xmlns:cx8="http://schemas.microsoft.com/office/drawing/2016/5/14/chartex" xmlns:mc="http://schemas.openxmlformats.org/markup-compatibility/2006" xmlns:aink="http://schemas.microsoft.com/office/drawing/2016/ink" xmlns:am3d="http://schemas.microsoft.com/office/drawing/2017/model3d" xmlns:o="urn:schemas-microsoft-com:office:office" xmlns:oel="http://schemas.microsoft.com/office/2019/extlst" xmlns:r="http://schemas.openxmlformats.org/officeDocument/2006/relationships" xmlns:m="http://schemas.openxmlformats.org/officeDocument/2006/math" xmlns:v="urn:schemas-microsoft-com:vml" xmlns:wp14="http://schemas.microsoft.com/office/word/2010/wordprocessingDrawing" xmlns:wp="http://schemas.openxmlformats.org/drawingml/2006/wordprocessingDrawing" xmlns:w10="urn:schemas-microsoft-com:office:word" xmlns:w="http://schemas.openxmlformats.org/wordprocessingml/2006/main" xmlns:w14="http://schemas.microsoft.com/office/word/2010/wordml" xmlns:w15="http://schemas.microsoft.com/office/word/2012/wordml" xmlns:w16cex="http://schemas.microsoft.com/office/word/2018/wordml/cex" xmlns:w16cid="http://schemas.microsoft.com/office/word/2016/wordml/cid" xmlns:w16="http://schemas.microsoft.com/office/word/2018/wordml" xmlns:w16sdtdh="http://schemas.microsoft.com/office/word/2020/wordml/sdtdatahash" xmlns:w16se="http://schemas.microsoft.com/office/word/2015/wordml/symex" xmlns:wpg="http://schemas.microsoft.com/office/word/2010/wordprocessingGroup" xmlns:wpi="http://schemas.microsoft.com/office/word/2010/wordprocessingInk" xmlns:wne="http://schemas.microsoft.com/office/word/2006/wordml" xmlns:wps="http://schemas.microsoft.com/office/word/2010/wordprocessingShape" mc:Ignorable="w14 w15 w16se w16cid w16 w16cex w16sdtdh wp14">
+  <w:abstractNum w:abstractNumId="0" w15:restartNumberingAfterBreak="0">
+    <w:nsid w:val="422B3700"/>
+    <w:multiLevelType w:val="hybridMultilevel"/>
+    <w:tmpl w:val="021405C0"/>
+    <w:lvl w:ilvl="0" w:tplc="A2FC50E6">
+      <w:start w:val="1"/>
+      <w:numFmt w:val="decimal"/>
+      <w:lvlText w:val="%1."/>
+      <w:lvlJc w:val="left"/>
+      <w:pPr>
+        <w:ind w:left="760" w:hanging="360"/>
+      </w:pPr>
+      <w:rPr>
+        <w:rFonts w:hint="default"/>
+      </w:rPr>
+    </w:lvl>
+    <w:lvl w:ilvl="1" w:tplc="04090019" w:tentative="1">
+      <w:start w:val="1"/>
+      <w:numFmt w:val="upperLetter"/>
+      <w:lvlText w:val="%2."/>
+      <w:lvlJc w:val="left"/>
+      <w:pPr>
+        <w:ind w:left="1200" w:hanging="400"/>
+      </w:pPr>
+    </w:lvl>
+    <w:lvl w:ilvl="2" w:tplc="0409001B" w:tentative="1">
+      <w:start w:val="1"/>
+      <w:numFmt w:val="lowerRoman"/>
+      <w:lvlText w:val="%3."/>
+      <w:lvlJc w:val="right"/>
+      <w:pPr>
+        <w:ind w:left="1600" w:hanging="400"/>
+      </w:pPr>
+    </w:lvl>
+    <w:lvl w:ilvl="3" w:tplc="0409000F" w:tentative="1">
+      <w:start w:val="1"/>
+      <w:numFmt w:val="decimal"/>
+      <w:lvlText w:val="%4."/>
+      <w:lvlJc w:val="left"/>
+      <w:pPr>
+        <w:ind w:left="2000" w:hanging="400"/>
+      </w:pPr>
+    </w:lvl>
+    <w:lvl w:ilvl="4" w:tplc="04090019" w:tentative="1">
+      <w:start w:val="1"/>
+      <w:numFmt w:val="upperLetter"/>
+      <w:lvlText w:val="%5."/>
+      <w:lvlJc w:val="left"/>
+      <w:pPr>
+        <w:ind w:left="2400" w:hanging="400"/>
+      </w:pPr>
+    </w:lvl>
+    <w:lvl w:ilvl="5" w:tplc="0409001B" w:tentative="1">
+      <w:start w:val="1"/>
+      <w:numFmt w:val="lowerRoman"/>
+      <w:lvlText w:val="%6."/>
+      <w:lvlJc w:val="right"/>
+      <w:pPr>
+        <w:ind w:left="2800" w:hanging="400"/>
+      </w:pPr>
+    </w:lvl>
+    <w:lvl w:ilvl="6" w:tplc="0409000F" w:tentative="1">
+      <w:start w:val="1"/>
+      <w:numFmt w:val="decimal"/>
+      <w:lvlText w:val="%7."/>
+      <w:lvlJc w:val="left"/>
+      <w:pPr>
+        <w:ind w:left="3200" w:hanging="400"/>
+      </w:pPr>
+    </w:lvl>
+    <w:lvl w:ilvl="7" w:tplc="04090019" w:tentative="1">
+      <w:start w:val="1"/>
+      <w:numFmt w:val="upperLetter"/>
+      <w:lvlText w:val="%8."/>
+      <w:lvlJc w:val="left"/>
+      <w:pPr>
+        <w:ind w:left="3600" w:hanging="400"/>
+      </w:pPr>
+    </w:lvl>
+    <w:lvl w:ilvl="8" w:tplc="0409001B" w:tentative="1">
+      <w:start w:val="1"/>
+      <w:numFmt w:val="lowerRoman"/>
+      <w:lvlText w:val="%9."/>
+      <w:lvlJc w:val="right"/>
+      <w:pPr>
+        <w:ind w:left="4000" w:hanging="400"/>
+      </w:pPr>
+    </w:lvl>
+  </w:abstractNum>
+  <w:num w:numId="1" w16cid:durableId="665013751">
+    <w:abstractNumId w:val="0"/>
+  </w:num>
+</w:numbering>
 </file>
 
 <file path=word/styles.xml><?xml version="1.0" encoding="utf-8"?>
@@ -3200,6 +5157,7 @@
     <w:lsdException w:name="HTML Sample" w:semiHidden="1" w:unhideWhenUsed="1"/>
     <w:lsdException w:name="HTML Typewriter" w:semiHidden="1" w:unhideWhenUsed="1"/>
     <w:lsdException w:name="HTML Variable" w:semiHidden="1" w:unhideWhenUsed="1"/>
+    <w:lsdException w:name="Normal Table" w:semiHidden="1" w:unhideWhenUsed="1"/>
     <w:lsdException w:name="annotation subject" w:semiHidden="1" w:unhideWhenUsed="1"/>
     <w:lsdException w:name="No List" w:semiHidden="1" w:unhideWhenUsed="1"/>
     <w:lsdException w:name="Outline List 1" w:semiHidden="1" w:unhideWhenUsed="1"/>
@@ -3242,8 +5200,11 @@
     <w:lsdException w:name="Table Contemporary" w:semiHidden="1" w:unhideWhenUsed="1"/>
     <w:lsdException w:name="Table Elegant" w:semiHidden="1" w:unhideWhenUsed="1"/>
     <w:lsdException w:name="Table Professional" w:semiHidden="1" w:unhideWhenUsed="1"/>
+    <w:lsdException w:name="Table Subtle 1" w:semiHidden="1" w:unhideWhenUsed="1"/>
     <w:lsdException w:name="Table Subtle 2" w:semiHidden="1" w:unhideWhenUsed="1"/>
     <w:lsdException w:name="Table Web 1" w:semiHidden="1" w:unhideWhenUsed="1"/>
+    <w:lsdException w:name="Table Web 2" w:semiHidden="1" w:unhideWhenUsed="1"/>
+    <w:lsdException w:name="Table Web 3" w:semiHidden="1" w:unhideWhenUsed="1"/>
     <w:lsdException w:name="Balloon Text" w:semiHidden="1" w:unhideWhenUsed="1"/>
     <w:lsdException w:name="Table Grid" w:uiPriority="39"/>
     <w:lsdException w:name="Table Theme" w:semiHidden="1" w:unhideWhenUsed="1"/>
@@ -3524,6 +5485,16 @@
       </w:tblBorders>
     </w:tblPr>
   </w:style>
+  <w:style w:type="paragraph" w:styleId="a4">
+    <w:name w:val="List Paragraph"/>
+    <w:basedOn w:val="a"/>
+    <w:uiPriority w:val="34"/>
+    <w:qFormat/>
+    <w:rsid w:val="00F738A6"/>
+    <w:pPr>
+      <w:ind w:leftChars="400" w:left="800"/>
+    </w:pPr>
+  </w:style>
 </w:styles>
 </file>
 

</xml_diff>